<commit_message>
Remove Dra. from signature
</commit_message>
<xml_diff>
--- a/Invitation_Letters/RLadies_Invite_letter-template.docx
+++ b/Invitation_Letters/RLadies_Invite_letter-template.docx
@@ -26,8 +26,6 @@
         </w:rPr>
         <w:t>[date]</w:t>
       </w:r>
-      <w:bookmarkStart w:id="0" w:name="_GoBack"/>
-      <w:bookmarkEnd w:id="0"/>
     </w:p>
     <w:p>
       <w:pPr>
@@ -330,12 +328,14 @@
           <w:lang w:val="es-ES"/>
         </w:rPr>
       </w:pPr>
-      <w:r>
-        <w:rPr>
-          <w:rFonts w:ascii="Helvetica Neue" w:eastAsia="Helvetica Neue" w:hAnsi="Helvetica Neue" w:cs="Helvetica Neue"/>
-          <w:lang w:val="es-ES"/>
-        </w:rPr>
-        <w:t>Dra. Laura Ación</w:t>
+      <w:bookmarkStart w:id="0" w:name="_GoBack"/>
+      <w:bookmarkEnd w:id="0"/>
+      <w:r>
+        <w:rPr>
+          <w:rFonts w:ascii="Helvetica Neue" w:eastAsia="Helvetica Neue" w:hAnsi="Helvetica Neue" w:cs="Helvetica Neue"/>
+          <w:lang w:val="es-ES"/>
+        </w:rPr>
+        <w:t>Laura Ación</w:t>
       </w:r>
     </w:p>
     <w:p>

</xml_diff>